<commit_message>
use case diagrams and updated readme
</commit_message>
<xml_diff>
--- a/readMeTeam5.docx
+++ b/readMeTeam5.docx
@@ -33,250 +33,675 @@
         </w:rPr>
         <w:t xml:space="preserve"> Readme</w:t>
       </w:r>
+    </w:p>
+    <w:p>
+      <w:pPr>
+        <w:rPr>
+          <w:rFonts w:ascii="Times New Roman" w:hAnsi="Times New Roman" w:cs="Times New Roman"/>
+          <w:sz w:val="24"/>
+          <w:szCs w:val="24"/>
+        </w:rPr>
+      </w:pPr>
+      <w:r>
+        <w:rPr>
+          <w:rFonts w:ascii="Times New Roman" w:hAnsi="Times New Roman" w:cs="Times New Roman"/>
+          <w:b/>
+          <w:sz w:val="24"/>
+          <w:szCs w:val="24"/>
+        </w:rPr>
+        <w:t>Team Members</w:t>
+      </w:r>
+    </w:p>
+    <w:p>
+      <w:pPr>
+        <w:rPr>
+          <w:rFonts w:ascii="Times New Roman" w:hAnsi="Times New Roman" w:cs="Times New Roman"/>
+          <w:sz w:val="24"/>
+          <w:szCs w:val="24"/>
+        </w:rPr>
+      </w:pPr>
+      <w:r>
+        <w:rPr>
+          <w:rFonts w:ascii="Times New Roman" w:hAnsi="Times New Roman" w:cs="Times New Roman"/>
+          <w:sz w:val="24"/>
+          <w:szCs w:val="24"/>
+        </w:rPr>
+        <w:t>Luke Harper</w:t>
+      </w:r>
+    </w:p>
+    <w:p>
+      <w:pPr>
+        <w:rPr>
+          <w:rFonts w:ascii="Times New Roman" w:hAnsi="Times New Roman" w:cs="Times New Roman"/>
+          <w:sz w:val="24"/>
+          <w:szCs w:val="24"/>
+        </w:rPr>
+      </w:pPr>
+      <w:r>
+        <w:rPr>
+          <w:rFonts w:ascii="Times New Roman" w:hAnsi="Times New Roman" w:cs="Times New Roman"/>
+          <w:sz w:val="24"/>
+          <w:szCs w:val="24"/>
+        </w:rPr>
+        <w:t xml:space="preserve">Nick </w:t>
+      </w:r>
+      <w:proofErr w:type="spellStart"/>
+      <w:r>
+        <w:rPr>
+          <w:rFonts w:ascii="Times New Roman" w:hAnsi="Times New Roman" w:cs="Times New Roman"/>
+          <w:sz w:val="24"/>
+          <w:szCs w:val="24"/>
+        </w:rPr>
+        <w:t>Chiasson</w:t>
+      </w:r>
+      <w:proofErr w:type="spellEnd"/>
+    </w:p>
+    <w:p>
+      <w:pPr>
+        <w:rPr>
+          <w:rFonts w:ascii="Times New Roman" w:hAnsi="Times New Roman" w:cs="Times New Roman"/>
+          <w:sz w:val="24"/>
+          <w:szCs w:val="24"/>
+        </w:rPr>
+      </w:pPr>
+      <w:r>
+        <w:rPr>
+          <w:rFonts w:ascii="Times New Roman" w:hAnsi="Times New Roman" w:cs="Times New Roman"/>
+          <w:sz w:val="24"/>
+          <w:szCs w:val="24"/>
+        </w:rPr>
+        <w:t xml:space="preserve">Colin </w:t>
+      </w:r>
+      <w:proofErr w:type="spellStart"/>
+      <w:r>
+        <w:rPr>
+          <w:rFonts w:ascii="Times New Roman" w:hAnsi="Times New Roman" w:cs="Times New Roman"/>
+          <w:sz w:val="24"/>
+          <w:szCs w:val="24"/>
+        </w:rPr>
+        <w:t>Zeidler</w:t>
+      </w:r>
+      <w:proofErr w:type="spellEnd"/>
+    </w:p>
+    <w:p>
+      <w:pPr>
+        <w:rPr>
+          <w:rFonts w:ascii="Times New Roman" w:hAnsi="Times New Roman" w:cs="Times New Roman"/>
+          <w:sz w:val="24"/>
+          <w:szCs w:val="24"/>
+        </w:rPr>
+      </w:pPr>
+    </w:p>
+    <w:p>
+      <w:pPr>
+        <w:rPr>
+          <w:rFonts w:ascii="Times New Roman" w:hAnsi="Times New Roman" w:cs="Times New Roman"/>
+          <w:sz w:val="24"/>
+          <w:szCs w:val="24"/>
+        </w:rPr>
+      </w:pPr>
+      <w:r>
+        <w:rPr>
+          <w:rFonts w:ascii="Times New Roman" w:hAnsi="Times New Roman" w:cs="Times New Roman"/>
+          <w:b/>
+          <w:sz w:val="24"/>
+          <w:szCs w:val="24"/>
+        </w:rPr>
+        <w:t>Environment</w:t>
+      </w:r>
+    </w:p>
+    <w:p>
+      <w:pPr>
+        <w:pStyle w:val="ListParagraph"/>
+        <w:numPr>
+          <w:ilvl w:val="0"/>
+          <w:numId w:val="1"/>
+        </w:numPr>
+        <w:rPr>
+          <w:rFonts w:ascii="Times New Roman" w:hAnsi="Times New Roman" w:cs="Times New Roman"/>
+          <w:sz w:val="24"/>
+          <w:szCs w:val="24"/>
+        </w:rPr>
+      </w:pPr>
+      <w:r>
+        <w:rPr>
+          <w:rFonts w:ascii="Times New Roman" w:hAnsi="Times New Roman" w:cs="Times New Roman"/>
+          <w:sz w:val="24"/>
+          <w:szCs w:val="24"/>
+        </w:rPr>
+        <w:t>Microsoft Visual Studio 2012 Ultimate</w:t>
+      </w:r>
+    </w:p>
+    <w:p>
+      <w:pPr>
+        <w:pStyle w:val="ListParagraph"/>
+        <w:numPr>
+          <w:ilvl w:val="0"/>
+          <w:numId w:val="1"/>
+        </w:numPr>
+        <w:rPr>
+          <w:rFonts w:ascii="Times New Roman" w:hAnsi="Times New Roman" w:cs="Times New Roman"/>
+          <w:sz w:val="24"/>
+          <w:szCs w:val="24"/>
+        </w:rPr>
+      </w:pPr>
+      <w:proofErr w:type="spellStart"/>
+      <w:r>
+        <w:rPr>
+          <w:rFonts w:ascii="Times New Roman" w:hAnsi="Times New Roman" w:cs="Times New Roman"/>
+          <w:sz w:val="24"/>
+          <w:szCs w:val="24"/>
+        </w:rPr>
+        <w:t>Qt</w:t>
+      </w:r>
+      <w:proofErr w:type="spellEnd"/>
+      <w:r>
+        <w:rPr>
+          <w:rFonts w:ascii="Times New Roman" w:hAnsi="Times New Roman" w:cs="Times New Roman"/>
+          <w:sz w:val="24"/>
+          <w:szCs w:val="24"/>
+        </w:rPr>
+        <w:t xml:space="preserve"> Framework</w:t>
+      </w:r>
+    </w:p>
+    <w:p>
+      <w:pPr>
+        <w:pStyle w:val="ListParagraph"/>
+        <w:numPr>
+          <w:ilvl w:val="0"/>
+          <w:numId w:val="1"/>
+        </w:numPr>
+        <w:rPr>
+          <w:rFonts w:ascii="Times New Roman" w:hAnsi="Times New Roman" w:cs="Times New Roman"/>
+          <w:sz w:val="24"/>
+          <w:szCs w:val="24"/>
+        </w:rPr>
+      </w:pPr>
+      <w:r>
+        <w:rPr>
+          <w:rFonts w:ascii="Times New Roman" w:hAnsi="Times New Roman" w:cs="Times New Roman"/>
+          <w:sz w:val="24"/>
+          <w:szCs w:val="24"/>
+        </w:rPr>
+        <w:t>C++</w:t>
+      </w:r>
+    </w:p>
+    <w:p>
+      <w:pPr>
+        <w:rPr>
+          <w:rFonts w:ascii="Times New Roman" w:hAnsi="Times New Roman" w:cs="Times New Roman"/>
+          <w:i/>
+          <w:sz w:val="24"/>
+          <w:szCs w:val="24"/>
+        </w:rPr>
+      </w:pPr>
+      <w:r>
+        <w:rPr>
+          <w:rFonts w:ascii="Times New Roman" w:hAnsi="Times New Roman" w:cs="Times New Roman"/>
+          <w:b/>
+          <w:sz w:val="24"/>
+          <w:szCs w:val="24"/>
+        </w:rPr>
+        <w:t>Accessing Source Code</w:t>
+      </w:r>
+    </w:p>
+    <w:p>
+      <w:pPr>
+        <w:pStyle w:val="ListParagraph"/>
+        <w:numPr>
+          <w:ilvl w:val="0"/>
+          <w:numId w:val="2"/>
+        </w:numPr>
+        <w:rPr>
+          <w:rFonts w:ascii="Times New Roman" w:hAnsi="Times New Roman" w:cs="Times New Roman"/>
+          <w:sz w:val="24"/>
+          <w:szCs w:val="24"/>
+        </w:rPr>
+      </w:pPr>
+      <w:r>
+        <w:rPr>
+          <w:rFonts w:ascii="Times New Roman" w:hAnsi="Times New Roman" w:cs="Times New Roman"/>
+          <w:sz w:val="24"/>
+          <w:szCs w:val="24"/>
+        </w:rPr>
+        <w:t>Launch the VM</w:t>
+      </w:r>
+    </w:p>
+    <w:p>
+      <w:pPr>
+        <w:pStyle w:val="ListParagraph"/>
+        <w:numPr>
+          <w:ilvl w:val="0"/>
+          <w:numId w:val="2"/>
+        </w:numPr>
+        <w:rPr>
+          <w:rFonts w:ascii="Times New Roman" w:hAnsi="Times New Roman" w:cs="Times New Roman"/>
+          <w:sz w:val="24"/>
+          <w:szCs w:val="24"/>
+        </w:rPr>
+      </w:pPr>
+      <w:r>
+        <w:rPr>
+          <w:rFonts w:ascii="Times New Roman" w:hAnsi="Times New Roman" w:cs="Times New Roman"/>
+          <w:sz w:val="24"/>
+          <w:szCs w:val="24"/>
+        </w:rPr>
+        <w:t>Launch Visual Studio 2012</w:t>
+      </w:r>
+    </w:p>
+    <w:p>
+      <w:pPr>
+        <w:pStyle w:val="ListParagraph"/>
+        <w:numPr>
+          <w:ilvl w:val="0"/>
+          <w:numId w:val="2"/>
+        </w:numPr>
+        <w:rPr>
+          <w:rFonts w:ascii="Times New Roman" w:hAnsi="Times New Roman" w:cs="Times New Roman"/>
+          <w:sz w:val="24"/>
+          <w:szCs w:val="24"/>
+        </w:rPr>
+      </w:pPr>
+      <w:r>
+        <w:rPr>
+          <w:rFonts w:ascii="Times New Roman" w:hAnsi="Times New Roman" w:cs="Times New Roman"/>
+          <w:sz w:val="24"/>
+          <w:szCs w:val="24"/>
+        </w:rPr>
+        <w:t xml:space="preserve">In recent projects select </w:t>
+      </w:r>
+      <w:proofErr w:type="spellStart"/>
+      <w:r>
+        <w:rPr>
+          <w:rFonts w:ascii="Times New Roman" w:hAnsi="Times New Roman" w:cs="Times New Roman"/>
+          <w:sz w:val="24"/>
+          <w:szCs w:val="24"/>
+        </w:rPr>
+        <w:t>MagicRealm</w:t>
+      </w:r>
+      <w:proofErr w:type="spellEnd"/>
+    </w:p>
+    <w:p>
+      <w:pPr>
+        <w:pStyle w:val="ListParagraph"/>
+        <w:numPr>
+          <w:ilvl w:val="0"/>
+          <w:numId w:val="2"/>
+        </w:numPr>
+        <w:rPr>
+          <w:rFonts w:ascii="Times New Roman" w:hAnsi="Times New Roman" w:cs="Times New Roman"/>
+          <w:sz w:val="24"/>
+          <w:szCs w:val="24"/>
+        </w:rPr>
+      </w:pPr>
+      <w:r>
+        <w:rPr>
+          <w:rFonts w:ascii="Times New Roman" w:hAnsi="Times New Roman" w:cs="Times New Roman"/>
+          <w:sz w:val="24"/>
+          <w:szCs w:val="24"/>
+        </w:rPr>
+        <w:t xml:space="preserve">Source code is in three sections: </w:t>
+      </w:r>
+      <w:proofErr w:type="spellStart"/>
+      <w:r>
+        <w:rPr>
+          <w:rFonts w:ascii="Times New Roman" w:hAnsi="Times New Roman" w:cs="Times New Roman"/>
+          <w:sz w:val="24"/>
+          <w:szCs w:val="24"/>
+        </w:rPr>
+        <w:t>CommonLibrary</w:t>
+      </w:r>
+      <w:proofErr w:type="spellEnd"/>
+      <w:r>
+        <w:rPr>
+          <w:rFonts w:ascii="Times New Roman" w:hAnsi="Times New Roman" w:cs="Times New Roman"/>
+          <w:sz w:val="24"/>
+          <w:szCs w:val="24"/>
+        </w:rPr>
+        <w:t xml:space="preserve">(shared data), </w:t>
+      </w:r>
+      <w:proofErr w:type="spellStart"/>
+      <w:r>
+        <w:rPr>
+          <w:rFonts w:ascii="Times New Roman" w:hAnsi="Times New Roman" w:cs="Times New Roman"/>
+          <w:sz w:val="24"/>
+          <w:szCs w:val="24"/>
+        </w:rPr>
+        <w:t>MagicRealm</w:t>
+      </w:r>
+      <w:proofErr w:type="spellEnd"/>
+      <w:r>
+        <w:rPr>
+          <w:rFonts w:ascii="Times New Roman" w:hAnsi="Times New Roman" w:cs="Times New Roman"/>
+          <w:sz w:val="24"/>
+          <w:szCs w:val="24"/>
+        </w:rPr>
+        <w:t>(client), Server(server)</w:t>
+      </w:r>
+    </w:p>
+    <w:p>
+      <w:pPr>
+        <w:rPr>
+          <w:rFonts w:ascii="Times New Roman" w:hAnsi="Times New Roman" w:cs="Times New Roman"/>
+          <w:i/>
+          <w:sz w:val="24"/>
+          <w:szCs w:val="24"/>
+        </w:rPr>
+      </w:pPr>
+      <w:r>
+        <w:rPr>
+          <w:rFonts w:ascii="Times New Roman" w:hAnsi="Times New Roman" w:cs="Times New Roman"/>
+          <w:b/>
+          <w:sz w:val="24"/>
+          <w:szCs w:val="24"/>
+        </w:rPr>
+        <w:t>Start Program</w:t>
+      </w:r>
+    </w:p>
+    <w:p>
+      <w:pPr>
+        <w:pStyle w:val="ListParagraph"/>
+        <w:numPr>
+          <w:ilvl w:val="0"/>
+          <w:numId w:val="3"/>
+        </w:numPr>
+        <w:rPr>
+          <w:rFonts w:ascii="Times New Roman" w:hAnsi="Times New Roman" w:cs="Times New Roman"/>
+          <w:sz w:val="24"/>
+          <w:szCs w:val="24"/>
+        </w:rPr>
+      </w:pPr>
+      <w:r>
+        <w:rPr>
+          <w:rFonts w:ascii="Times New Roman" w:hAnsi="Times New Roman" w:cs="Times New Roman"/>
+          <w:sz w:val="24"/>
+          <w:szCs w:val="24"/>
+        </w:rPr>
+        <w:t>Launch the VM</w:t>
+      </w:r>
+    </w:p>
+    <w:p>
+      <w:pPr>
+        <w:pStyle w:val="ListParagraph"/>
+        <w:numPr>
+          <w:ilvl w:val="0"/>
+          <w:numId w:val="3"/>
+        </w:numPr>
+        <w:rPr>
+          <w:rFonts w:ascii="Times New Roman" w:hAnsi="Times New Roman" w:cs="Times New Roman"/>
+          <w:sz w:val="24"/>
+          <w:szCs w:val="24"/>
+        </w:rPr>
+      </w:pPr>
+      <w:r>
+        <w:rPr>
+          <w:rFonts w:ascii="Times New Roman" w:hAnsi="Times New Roman" w:cs="Times New Roman"/>
+          <w:sz w:val="24"/>
+          <w:szCs w:val="24"/>
+        </w:rPr>
+        <w:t>Launch Visual Studio 2012</w:t>
+      </w:r>
+    </w:p>
+    <w:p>
+      <w:pPr>
+        <w:pStyle w:val="ListParagraph"/>
+        <w:numPr>
+          <w:ilvl w:val="0"/>
+          <w:numId w:val="3"/>
+        </w:numPr>
+        <w:rPr>
+          <w:rFonts w:ascii="Times New Roman" w:hAnsi="Times New Roman" w:cs="Times New Roman"/>
+          <w:sz w:val="24"/>
+          <w:szCs w:val="24"/>
+        </w:rPr>
+      </w:pPr>
+      <w:r>
+        <w:rPr>
+          <w:rFonts w:ascii="Times New Roman" w:hAnsi="Times New Roman" w:cs="Times New Roman"/>
+          <w:sz w:val="24"/>
+          <w:szCs w:val="24"/>
+        </w:rPr>
+        <w:t>In recent projects select Magic Realm</w:t>
+      </w:r>
+    </w:p>
+    <w:p>
+      <w:pPr>
+        <w:pStyle w:val="ListParagraph"/>
+        <w:numPr>
+          <w:ilvl w:val="0"/>
+          <w:numId w:val="3"/>
+        </w:numPr>
+        <w:rPr>
+          <w:rFonts w:ascii="Times New Roman" w:hAnsi="Times New Roman" w:cs="Times New Roman"/>
+          <w:sz w:val="24"/>
+          <w:szCs w:val="24"/>
+        </w:rPr>
+      </w:pPr>
+      <w:r>
+        <w:rPr>
+          <w:rFonts w:ascii="Times New Roman" w:hAnsi="Times New Roman" w:cs="Times New Roman"/>
+          <w:sz w:val="24"/>
+          <w:szCs w:val="24"/>
+        </w:rPr>
+        <w:t>Launch the server:</w:t>
+      </w:r>
+    </w:p>
+    <w:p>
+      <w:pPr>
+        <w:pStyle w:val="ListParagraph"/>
+        <w:numPr>
+          <w:ilvl w:val="1"/>
+          <w:numId w:val="3"/>
+        </w:numPr>
+        <w:rPr>
+          <w:rFonts w:ascii="Times New Roman" w:hAnsi="Times New Roman" w:cs="Times New Roman"/>
+          <w:sz w:val="24"/>
+          <w:szCs w:val="24"/>
+        </w:rPr>
+      </w:pPr>
+      <w:r>
+        <w:rPr>
+          <w:rFonts w:ascii="Times New Roman" w:hAnsi="Times New Roman" w:cs="Times New Roman"/>
+          <w:sz w:val="24"/>
+          <w:szCs w:val="24"/>
+        </w:rPr>
+        <w:t>Right click on the Server subproject</w:t>
+      </w:r>
+    </w:p>
+    <w:p>
+      <w:pPr>
+        <w:pStyle w:val="ListParagraph"/>
+        <w:numPr>
+          <w:ilvl w:val="1"/>
+          <w:numId w:val="3"/>
+        </w:numPr>
+        <w:rPr>
+          <w:rFonts w:ascii="Times New Roman" w:hAnsi="Times New Roman" w:cs="Times New Roman"/>
+          <w:sz w:val="24"/>
+          <w:szCs w:val="24"/>
+        </w:rPr>
+      </w:pPr>
+      <w:r>
+        <w:rPr>
+          <w:rFonts w:ascii="Times New Roman" w:hAnsi="Times New Roman" w:cs="Times New Roman"/>
+          <w:sz w:val="24"/>
+          <w:szCs w:val="24"/>
+        </w:rPr>
+        <w:t>Select debug</w:t>
+      </w:r>
+    </w:p>
+    <w:p>
+      <w:pPr>
+        <w:pStyle w:val="ListParagraph"/>
+        <w:numPr>
+          <w:ilvl w:val="1"/>
+          <w:numId w:val="3"/>
+        </w:numPr>
+        <w:rPr>
+          <w:rFonts w:ascii="Times New Roman" w:hAnsi="Times New Roman" w:cs="Times New Roman"/>
+          <w:sz w:val="24"/>
+          <w:szCs w:val="24"/>
+        </w:rPr>
+      </w:pPr>
+      <w:r>
+        <w:rPr>
+          <w:rFonts w:ascii="Times New Roman" w:hAnsi="Times New Roman" w:cs="Times New Roman"/>
+          <w:sz w:val="24"/>
+          <w:szCs w:val="24"/>
+        </w:rPr>
+        <w:t>Select start new instance</w:t>
+      </w:r>
+    </w:p>
+    <w:p>
+      <w:pPr>
+        <w:pStyle w:val="ListParagraph"/>
+        <w:numPr>
+          <w:ilvl w:val="1"/>
+          <w:numId w:val="3"/>
+        </w:numPr>
+        <w:rPr>
+          <w:rFonts w:ascii="Times New Roman" w:hAnsi="Times New Roman" w:cs="Times New Roman"/>
+          <w:sz w:val="24"/>
+          <w:szCs w:val="24"/>
+        </w:rPr>
+      </w:pPr>
+      <w:r>
+        <w:rPr>
+          <w:rFonts w:ascii="Times New Roman" w:hAnsi="Times New Roman" w:cs="Times New Roman"/>
+          <w:sz w:val="24"/>
+          <w:szCs w:val="24"/>
+        </w:rPr>
+        <w:t>Type 1 for cheat mode, 0 for normal</w:t>
+      </w:r>
+    </w:p>
+    <w:p>
+      <w:pPr>
+        <w:pStyle w:val="ListParagraph"/>
+        <w:numPr>
+          <w:ilvl w:val="0"/>
+          <w:numId w:val="3"/>
+        </w:numPr>
+        <w:rPr>
+          <w:rFonts w:ascii="Times New Roman" w:hAnsi="Times New Roman" w:cs="Times New Roman"/>
+          <w:sz w:val="24"/>
+          <w:szCs w:val="24"/>
+        </w:rPr>
+      </w:pPr>
+      <w:r>
+        <w:rPr>
+          <w:rFonts w:ascii="Times New Roman" w:hAnsi="Times New Roman" w:cs="Times New Roman"/>
+          <w:sz w:val="24"/>
+          <w:szCs w:val="24"/>
+        </w:rPr>
+        <w:t>Launch the client</w:t>
+      </w:r>
       <w:bookmarkStart w:id="0" w:name="_GoBack"/>
       <w:bookmarkEnd w:id="0"/>
     </w:p>
     <w:p>
       <w:pPr>
-        <w:rPr>
-          <w:rFonts w:ascii="Times New Roman" w:hAnsi="Times New Roman" w:cs="Times New Roman"/>
-          <w:sz w:val="24"/>
-          <w:szCs w:val="24"/>
-        </w:rPr>
-      </w:pPr>
-      <w:r>
-        <w:rPr>
-          <w:rFonts w:ascii="Times New Roman" w:hAnsi="Times New Roman" w:cs="Times New Roman"/>
-          <w:b/>
-          <w:sz w:val="24"/>
-          <w:szCs w:val="24"/>
-        </w:rPr>
-        <w:t>Team Members</w:t>
-      </w:r>
-    </w:p>
-    <w:p>
-      <w:pPr>
-        <w:rPr>
-          <w:rFonts w:ascii="Times New Roman" w:hAnsi="Times New Roman" w:cs="Times New Roman"/>
-          <w:sz w:val="24"/>
-          <w:szCs w:val="24"/>
-        </w:rPr>
-      </w:pPr>
-      <w:r>
-        <w:rPr>
-          <w:rFonts w:ascii="Times New Roman" w:hAnsi="Times New Roman" w:cs="Times New Roman"/>
-          <w:sz w:val="24"/>
-          <w:szCs w:val="24"/>
-        </w:rPr>
-        <w:t>Luke Harper</w:t>
-      </w:r>
-    </w:p>
-    <w:p>
-      <w:pPr>
-        <w:rPr>
-          <w:rFonts w:ascii="Times New Roman" w:hAnsi="Times New Roman" w:cs="Times New Roman"/>
-          <w:sz w:val="24"/>
-          <w:szCs w:val="24"/>
-        </w:rPr>
-      </w:pPr>
-      <w:r>
-        <w:rPr>
-          <w:rFonts w:ascii="Times New Roman" w:hAnsi="Times New Roman" w:cs="Times New Roman"/>
-          <w:sz w:val="24"/>
-          <w:szCs w:val="24"/>
-        </w:rPr>
-        <w:t>Nick Chiasson</w:t>
-      </w:r>
-    </w:p>
-    <w:p>
-      <w:pPr>
-        <w:rPr>
-          <w:rFonts w:ascii="Times New Roman" w:hAnsi="Times New Roman" w:cs="Times New Roman"/>
-          <w:sz w:val="24"/>
-          <w:szCs w:val="24"/>
-        </w:rPr>
-      </w:pPr>
-      <w:r>
-        <w:rPr>
-          <w:rFonts w:ascii="Times New Roman" w:hAnsi="Times New Roman" w:cs="Times New Roman"/>
-          <w:sz w:val="24"/>
-          <w:szCs w:val="24"/>
-        </w:rPr>
-        <w:t>Colin Zeidler</w:t>
-      </w:r>
-    </w:p>
-    <w:p>
-      <w:pPr>
-        <w:rPr>
-          <w:rFonts w:ascii="Times New Roman" w:hAnsi="Times New Roman" w:cs="Times New Roman"/>
-          <w:sz w:val="24"/>
-          <w:szCs w:val="24"/>
-        </w:rPr>
-      </w:pPr>
-    </w:p>
-    <w:p>
-      <w:pPr>
-        <w:rPr>
-          <w:rFonts w:ascii="Times New Roman" w:hAnsi="Times New Roman" w:cs="Times New Roman"/>
-          <w:sz w:val="24"/>
-          <w:szCs w:val="24"/>
-        </w:rPr>
-      </w:pPr>
-      <w:r>
-        <w:rPr>
-          <w:rFonts w:ascii="Times New Roman" w:hAnsi="Times New Roman" w:cs="Times New Roman"/>
-          <w:b/>
-          <w:sz w:val="24"/>
-          <w:szCs w:val="24"/>
-        </w:rPr>
-        <w:t>Environment</w:t>
-      </w:r>
-    </w:p>
-    <w:p>
-      <w:pPr>
-        <w:pStyle w:val="ListParagraph"/>
-        <w:numPr>
-          <w:ilvl w:val="0"/>
-          <w:numId w:val="1"/>
-        </w:numPr>
-        <w:rPr>
-          <w:rFonts w:ascii="Times New Roman" w:hAnsi="Times New Roman" w:cs="Times New Roman"/>
-          <w:sz w:val="24"/>
-          <w:szCs w:val="24"/>
-        </w:rPr>
-      </w:pPr>
-      <w:r>
-        <w:rPr>
-          <w:rFonts w:ascii="Times New Roman" w:hAnsi="Times New Roman" w:cs="Times New Roman"/>
-          <w:sz w:val="24"/>
-          <w:szCs w:val="24"/>
-        </w:rPr>
-        <w:t>Microsoft Visual Studio 2012 Ultimate</w:t>
-      </w:r>
-    </w:p>
-    <w:p>
-      <w:pPr>
-        <w:pStyle w:val="ListParagraph"/>
-        <w:numPr>
-          <w:ilvl w:val="0"/>
-          <w:numId w:val="1"/>
-        </w:numPr>
-        <w:rPr>
-          <w:rFonts w:ascii="Times New Roman" w:hAnsi="Times New Roman" w:cs="Times New Roman"/>
-          <w:sz w:val="24"/>
-          <w:szCs w:val="24"/>
-        </w:rPr>
-      </w:pPr>
-      <w:r>
-        <w:rPr>
-          <w:rFonts w:ascii="Times New Roman" w:hAnsi="Times New Roman" w:cs="Times New Roman"/>
-          <w:sz w:val="24"/>
-          <w:szCs w:val="24"/>
-        </w:rPr>
-        <w:t>Qt Framework</w:t>
-      </w:r>
-    </w:p>
-    <w:p>
-      <w:pPr>
-        <w:pStyle w:val="ListParagraph"/>
-        <w:numPr>
-          <w:ilvl w:val="0"/>
-          <w:numId w:val="1"/>
-        </w:numPr>
-        <w:rPr>
-          <w:rFonts w:ascii="Times New Roman" w:hAnsi="Times New Roman" w:cs="Times New Roman"/>
-          <w:sz w:val="24"/>
-          <w:szCs w:val="24"/>
-        </w:rPr>
-      </w:pPr>
-      <w:r>
-        <w:rPr>
-          <w:rFonts w:ascii="Times New Roman" w:hAnsi="Times New Roman" w:cs="Times New Roman"/>
-          <w:sz w:val="24"/>
-          <w:szCs w:val="24"/>
-        </w:rPr>
-        <w:t>C++</w:t>
-      </w:r>
-    </w:p>
-    <w:p>
-      <w:pPr>
-        <w:rPr>
-          <w:rFonts w:ascii="Times New Roman" w:hAnsi="Times New Roman" w:cs="Times New Roman"/>
-          <w:sz w:val="24"/>
-          <w:szCs w:val="24"/>
-        </w:rPr>
-      </w:pPr>
-      <w:r>
-        <w:rPr>
-          <w:rFonts w:ascii="Times New Roman" w:hAnsi="Times New Roman" w:cs="Times New Roman"/>
-          <w:b/>
-          <w:sz w:val="24"/>
-          <w:szCs w:val="24"/>
-        </w:rPr>
-        <w:t>Accessing Source Code</w:t>
-      </w:r>
-    </w:p>
-    <w:p>
-      <w:pPr>
-        <w:rPr>
-          <w:rFonts w:ascii="Times New Roman" w:hAnsi="Times New Roman" w:cs="Times New Roman"/>
-          <w:sz w:val="24"/>
-          <w:szCs w:val="24"/>
-        </w:rPr>
-      </w:pPr>
-      <w:r>
-        <w:rPr>
-          <w:rFonts w:ascii="Times New Roman" w:hAnsi="Times New Roman" w:cs="Times New Roman"/>
-          <w:i/>
-          <w:sz w:val="24"/>
-          <w:szCs w:val="24"/>
-        </w:rPr>
-        <w:t>Work in progress</w:t>
-      </w:r>
-    </w:p>
-    <w:p>
-      <w:pPr>
-        <w:rPr>
-          <w:rFonts w:ascii="Times New Roman" w:hAnsi="Times New Roman" w:cs="Times New Roman"/>
-          <w:sz w:val="24"/>
-          <w:szCs w:val="24"/>
-        </w:rPr>
-      </w:pPr>
-    </w:p>
-    <w:p>
-      <w:pPr>
-        <w:rPr>
-          <w:rFonts w:ascii="Times New Roman" w:hAnsi="Times New Roman" w:cs="Times New Roman"/>
-          <w:sz w:val="24"/>
-          <w:szCs w:val="24"/>
-        </w:rPr>
-      </w:pPr>
-      <w:r>
-        <w:rPr>
-          <w:rFonts w:ascii="Times New Roman" w:hAnsi="Times New Roman" w:cs="Times New Roman"/>
-          <w:b/>
-          <w:sz w:val="24"/>
-          <w:szCs w:val="24"/>
-        </w:rPr>
-        <w:t>Start Program</w:t>
-      </w:r>
-    </w:p>
-    <w:p>
-      <w:pPr>
-        <w:rPr>
-          <w:rFonts w:ascii="Times New Roman" w:hAnsi="Times New Roman" w:cs="Times New Roman"/>
-          <w:sz w:val="24"/>
-          <w:szCs w:val="24"/>
-        </w:rPr>
-      </w:pPr>
-      <w:r>
-        <w:rPr>
-          <w:rFonts w:ascii="Times New Roman" w:hAnsi="Times New Roman" w:cs="Times New Roman"/>
-          <w:i/>
-          <w:sz w:val="24"/>
-          <w:szCs w:val="24"/>
-        </w:rPr>
-        <w:t>Work in Progress</w:t>
+        <w:pStyle w:val="ListParagraph"/>
+        <w:numPr>
+          <w:ilvl w:val="1"/>
+          <w:numId w:val="3"/>
+        </w:numPr>
+        <w:rPr>
+          <w:rFonts w:ascii="Times New Roman" w:hAnsi="Times New Roman" w:cs="Times New Roman"/>
+          <w:sz w:val="24"/>
+          <w:szCs w:val="24"/>
+        </w:rPr>
+      </w:pPr>
+      <w:r>
+        <w:rPr>
+          <w:rFonts w:ascii="Times New Roman" w:hAnsi="Times New Roman" w:cs="Times New Roman"/>
+          <w:sz w:val="24"/>
+          <w:szCs w:val="24"/>
+        </w:rPr>
+        <w:t xml:space="preserve">Right click on the </w:t>
+      </w:r>
+      <w:proofErr w:type="spellStart"/>
+      <w:r>
+        <w:rPr>
+          <w:rFonts w:ascii="Times New Roman" w:hAnsi="Times New Roman" w:cs="Times New Roman"/>
+          <w:sz w:val="24"/>
+          <w:szCs w:val="24"/>
+        </w:rPr>
+        <w:t>MagicRealm</w:t>
+      </w:r>
+      <w:proofErr w:type="spellEnd"/>
+      <w:r>
+        <w:rPr>
+          <w:rFonts w:ascii="Times New Roman" w:hAnsi="Times New Roman" w:cs="Times New Roman"/>
+          <w:sz w:val="24"/>
+          <w:szCs w:val="24"/>
+        </w:rPr>
+        <w:t xml:space="preserve"> subproject</w:t>
+      </w:r>
+    </w:p>
+    <w:p>
+      <w:pPr>
+        <w:pStyle w:val="ListParagraph"/>
+        <w:numPr>
+          <w:ilvl w:val="1"/>
+          <w:numId w:val="3"/>
+        </w:numPr>
+        <w:rPr>
+          <w:rFonts w:ascii="Times New Roman" w:hAnsi="Times New Roman" w:cs="Times New Roman"/>
+          <w:sz w:val="24"/>
+          <w:szCs w:val="24"/>
+        </w:rPr>
+      </w:pPr>
+      <w:r>
+        <w:rPr>
+          <w:rFonts w:ascii="Times New Roman" w:hAnsi="Times New Roman" w:cs="Times New Roman"/>
+          <w:sz w:val="24"/>
+          <w:szCs w:val="24"/>
+        </w:rPr>
+        <w:t>Select debug</w:t>
+      </w:r>
+    </w:p>
+    <w:p>
+      <w:pPr>
+        <w:pStyle w:val="ListParagraph"/>
+        <w:numPr>
+          <w:ilvl w:val="1"/>
+          <w:numId w:val="3"/>
+        </w:numPr>
+        <w:rPr>
+          <w:rFonts w:ascii="Times New Roman" w:hAnsi="Times New Roman" w:cs="Times New Roman"/>
+          <w:sz w:val="24"/>
+          <w:szCs w:val="24"/>
+        </w:rPr>
+      </w:pPr>
+      <w:r>
+        <w:rPr>
+          <w:rFonts w:ascii="Times New Roman" w:hAnsi="Times New Roman" w:cs="Times New Roman"/>
+          <w:sz w:val="24"/>
+          <w:szCs w:val="24"/>
+        </w:rPr>
+        <w:t>Select start new instance</w:t>
+      </w:r>
+    </w:p>
+    <w:p>
+      <w:pPr>
+        <w:pStyle w:val="ListParagraph"/>
+        <w:numPr>
+          <w:ilvl w:val="1"/>
+          <w:numId w:val="3"/>
+        </w:numPr>
+        <w:rPr>
+          <w:rFonts w:ascii="Times New Roman" w:hAnsi="Times New Roman" w:cs="Times New Roman"/>
+          <w:sz w:val="24"/>
+          <w:szCs w:val="24"/>
+        </w:rPr>
+      </w:pPr>
+      <w:r>
+        <w:rPr>
+          <w:rFonts w:ascii="Times New Roman" w:hAnsi="Times New Roman" w:cs="Times New Roman"/>
+          <w:sz w:val="24"/>
+          <w:szCs w:val="24"/>
+        </w:rPr>
+        <w:t>(repeat for up to 6 clients)</w:t>
       </w:r>
     </w:p>
     <w:sectPr>
@@ -292,6 +717,95 @@
 <file path=word/numbering.xml><?xml version="1.0" encoding="utf-8"?>
 <w:numbering xmlns:wpc="http://schemas.microsoft.com/office/word/2010/wordprocessingCanvas" xmlns:mc="http://schemas.openxmlformats.org/markup-compatibility/2006" xmlns:o="urn:schemas-microsoft-com:office:office" xmlns:r="http://schemas.openxmlformats.org/officeDocument/2006/relationships" xmlns:m="http://schemas.openxmlformats.org/officeDocument/2006/math" xmlns:v="urn:schemas-microsoft-com:vml" xmlns:wp14="http://schemas.microsoft.com/office/word/2010/wordprocessingDrawing" xmlns:wp="http://schemas.openxmlformats.org/drawingml/2006/wordprocessingDrawing" xmlns:w10="urn:schemas-microsoft-com:office:word" xmlns:w="http://schemas.openxmlformats.org/wordprocessingml/2006/main" xmlns:w14="http://schemas.microsoft.com/office/word/2010/wordml" xmlns:wpg="http://schemas.microsoft.com/office/word/2010/wordprocessingGroup" xmlns:wpi="http://schemas.microsoft.com/office/word/2010/wordprocessingInk" xmlns:wne="http://schemas.microsoft.com/office/word/2006/wordml" xmlns:wps="http://schemas.microsoft.com/office/word/2010/wordprocessingShape" mc:Ignorable="w14 wp14">
   <w:abstractNum w:abstractNumId="0">
+    <w:nsid w:val="15754DB7"/>
+    <w:multiLevelType w:val="hybridMultilevel"/>
+    <w:tmpl w:val="4CC24184"/>
+    <w:lvl w:ilvl="0" w:tplc="1009000F">
+      <w:start w:val="1"/>
+      <w:numFmt w:val="decimal"/>
+      <w:lvlText w:val="%1."/>
+      <w:lvlJc w:val="left"/>
+      <w:pPr>
+        <w:ind w:left="720" w:hanging="360"/>
+      </w:pPr>
+      <w:rPr>
+        <w:rFonts w:hint="default"/>
+      </w:rPr>
+    </w:lvl>
+    <w:lvl w:ilvl="1" w:tplc="10090019">
+      <w:start w:val="1"/>
+      <w:numFmt w:val="lowerLetter"/>
+      <w:lvlText w:val="%2."/>
+      <w:lvlJc w:val="left"/>
+      <w:pPr>
+        <w:ind w:left="1440" w:hanging="360"/>
+      </w:pPr>
+    </w:lvl>
+    <w:lvl w:ilvl="2" w:tplc="1009001B" w:tentative="1">
+      <w:start w:val="1"/>
+      <w:numFmt w:val="lowerRoman"/>
+      <w:lvlText w:val="%3."/>
+      <w:lvlJc w:val="right"/>
+      <w:pPr>
+        <w:ind w:left="2160" w:hanging="180"/>
+      </w:pPr>
+    </w:lvl>
+    <w:lvl w:ilvl="3" w:tplc="1009000F" w:tentative="1">
+      <w:start w:val="1"/>
+      <w:numFmt w:val="decimal"/>
+      <w:lvlText w:val="%4."/>
+      <w:lvlJc w:val="left"/>
+      <w:pPr>
+        <w:ind w:left="2880" w:hanging="360"/>
+      </w:pPr>
+    </w:lvl>
+    <w:lvl w:ilvl="4" w:tplc="10090019" w:tentative="1">
+      <w:start w:val="1"/>
+      <w:numFmt w:val="lowerLetter"/>
+      <w:lvlText w:val="%5."/>
+      <w:lvlJc w:val="left"/>
+      <w:pPr>
+        <w:ind w:left="3600" w:hanging="360"/>
+      </w:pPr>
+    </w:lvl>
+    <w:lvl w:ilvl="5" w:tplc="1009001B" w:tentative="1">
+      <w:start w:val="1"/>
+      <w:numFmt w:val="lowerRoman"/>
+      <w:lvlText w:val="%6."/>
+      <w:lvlJc w:val="right"/>
+      <w:pPr>
+        <w:ind w:left="4320" w:hanging="180"/>
+      </w:pPr>
+    </w:lvl>
+    <w:lvl w:ilvl="6" w:tplc="1009000F" w:tentative="1">
+      <w:start w:val="1"/>
+      <w:numFmt w:val="decimal"/>
+      <w:lvlText w:val="%7."/>
+      <w:lvlJc w:val="left"/>
+      <w:pPr>
+        <w:ind w:left="5040" w:hanging="360"/>
+      </w:pPr>
+    </w:lvl>
+    <w:lvl w:ilvl="7" w:tplc="10090019" w:tentative="1">
+      <w:start w:val="1"/>
+      <w:numFmt w:val="lowerLetter"/>
+      <w:lvlText w:val="%8."/>
+      <w:lvlJc w:val="left"/>
+      <w:pPr>
+        <w:ind w:left="5760" w:hanging="360"/>
+      </w:pPr>
+    </w:lvl>
+    <w:lvl w:ilvl="8" w:tplc="1009001B" w:tentative="1">
+      <w:start w:val="1"/>
+      <w:numFmt w:val="lowerRoman"/>
+      <w:lvlText w:val="%9."/>
+      <w:lvlJc w:val="right"/>
+      <w:pPr>
+        <w:ind w:left="6480" w:hanging="180"/>
+      </w:pPr>
+    </w:lvl>
+  </w:abstractNum>
+  <w:abstractNum w:abstractNumId="1">
     <w:nsid w:val="24C72291"/>
     <w:multiLevelType w:val="hybridMultilevel"/>
     <w:tmpl w:val="374824F2"/>
@@ -403,7 +917,102 @@
       </w:rPr>
     </w:lvl>
   </w:abstractNum>
+  <w:abstractNum w:abstractNumId="2">
+    <w:nsid w:val="7D0B59E7"/>
+    <w:multiLevelType w:val="hybridMultilevel"/>
+    <w:tmpl w:val="64C2E7EE"/>
+    <w:lvl w:ilvl="0" w:tplc="1009000F">
+      <w:start w:val="1"/>
+      <w:numFmt w:val="decimal"/>
+      <w:lvlText w:val="%1."/>
+      <w:lvlJc w:val="left"/>
+      <w:pPr>
+        <w:ind w:left="720" w:hanging="360"/>
+      </w:pPr>
+      <w:rPr>
+        <w:rFonts w:hint="default"/>
+      </w:rPr>
+    </w:lvl>
+    <w:lvl w:ilvl="1" w:tplc="10090019" w:tentative="1">
+      <w:start w:val="1"/>
+      <w:numFmt w:val="lowerLetter"/>
+      <w:lvlText w:val="%2."/>
+      <w:lvlJc w:val="left"/>
+      <w:pPr>
+        <w:ind w:left="1440" w:hanging="360"/>
+      </w:pPr>
+    </w:lvl>
+    <w:lvl w:ilvl="2" w:tplc="1009001B" w:tentative="1">
+      <w:start w:val="1"/>
+      <w:numFmt w:val="lowerRoman"/>
+      <w:lvlText w:val="%3."/>
+      <w:lvlJc w:val="right"/>
+      <w:pPr>
+        <w:ind w:left="2160" w:hanging="180"/>
+      </w:pPr>
+    </w:lvl>
+    <w:lvl w:ilvl="3" w:tplc="1009000F" w:tentative="1">
+      <w:start w:val="1"/>
+      <w:numFmt w:val="decimal"/>
+      <w:lvlText w:val="%4."/>
+      <w:lvlJc w:val="left"/>
+      <w:pPr>
+        <w:ind w:left="2880" w:hanging="360"/>
+      </w:pPr>
+    </w:lvl>
+    <w:lvl w:ilvl="4" w:tplc="10090019" w:tentative="1">
+      <w:start w:val="1"/>
+      <w:numFmt w:val="lowerLetter"/>
+      <w:lvlText w:val="%5."/>
+      <w:lvlJc w:val="left"/>
+      <w:pPr>
+        <w:ind w:left="3600" w:hanging="360"/>
+      </w:pPr>
+    </w:lvl>
+    <w:lvl w:ilvl="5" w:tplc="1009001B" w:tentative="1">
+      <w:start w:val="1"/>
+      <w:numFmt w:val="lowerRoman"/>
+      <w:lvlText w:val="%6."/>
+      <w:lvlJc w:val="right"/>
+      <w:pPr>
+        <w:ind w:left="4320" w:hanging="180"/>
+      </w:pPr>
+    </w:lvl>
+    <w:lvl w:ilvl="6" w:tplc="1009000F" w:tentative="1">
+      <w:start w:val="1"/>
+      <w:numFmt w:val="decimal"/>
+      <w:lvlText w:val="%7."/>
+      <w:lvlJc w:val="left"/>
+      <w:pPr>
+        <w:ind w:left="5040" w:hanging="360"/>
+      </w:pPr>
+    </w:lvl>
+    <w:lvl w:ilvl="7" w:tplc="10090019" w:tentative="1">
+      <w:start w:val="1"/>
+      <w:numFmt w:val="lowerLetter"/>
+      <w:lvlText w:val="%8."/>
+      <w:lvlJc w:val="left"/>
+      <w:pPr>
+        <w:ind w:left="5760" w:hanging="360"/>
+      </w:pPr>
+    </w:lvl>
+    <w:lvl w:ilvl="8" w:tplc="1009001B" w:tentative="1">
+      <w:start w:val="1"/>
+      <w:numFmt w:val="lowerRoman"/>
+      <w:lvlText w:val="%9."/>
+      <w:lvlJc w:val="right"/>
+      <w:pPr>
+        <w:ind w:left="6480" w:hanging="180"/>
+      </w:pPr>
+    </w:lvl>
+  </w:abstractNum>
   <w:num w:numId="1">
+    <w:abstractNumId w:val="1"/>
+  </w:num>
+  <w:num w:numId="2">
+    <w:abstractNumId w:val="2"/>
+  </w:num>
+  <w:num w:numId="3">
     <w:abstractNumId w:val="0"/>
   </w:num>
 </w:numbering>

</xml_diff>